<commit_message>
Updated routes and Resume
</commit_message>
<xml_diff>
--- a/assets/Kartikeya-Shukla-Resume.docx
+++ b/assets/Kartikeya-Shukla-Resume.docx
@@ -520,7 +520,7 @@
           <w:sz w:val="20"/>
           <w:szCs w:val="20"/>
         </w:rPr>
-        <w:t xml:space="preserve">Master’s graduate with strong background in </w:t>
+        <w:t>Master’s graduate with strong background in</w:t>
       </w:r>
       <w:r>
         <w:rPr>
@@ -529,7 +529,7 @@
           <w:sz w:val="20"/>
           <w:szCs w:val="20"/>
         </w:rPr>
-        <w:t xml:space="preserve">Web development, Graphics, </w:t>
+        <w:t xml:space="preserve"> </w:t>
       </w:r>
       <w:r>
         <w:rPr>
@@ -538,7 +538,52 @@
           <w:sz w:val="20"/>
           <w:szCs w:val="20"/>
         </w:rPr>
-        <w:t>Data Structures and Algorithms.</w:t>
+        <w:t>Graphics,</w:t>
+      </w:r>
+      <w:r>
+        <w:rPr>
+          <w:rFonts w:asciiTheme="majorHAnsi" w:hAnsiTheme="majorHAnsi" w:cs="Futura Medium"/>
+          <w:color w:val="595959" w:themeColor="text1" w:themeTint="A6"/>
+          <w:sz w:val="20"/>
+          <w:szCs w:val="20"/>
+        </w:rPr>
+        <w:t xml:space="preserve"> </w:t>
+      </w:r>
+      <w:r>
+        <w:rPr>
+          <w:rFonts w:asciiTheme="majorHAnsi" w:hAnsiTheme="majorHAnsi" w:cs="Futura Medium"/>
+          <w:color w:val="595959" w:themeColor="text1" w:themeTint="A6"/>
+          <w:sz w:val="20"/>
+          <w:szCs w:val="20"/>
+        </w:rPr>
+        <w:t>Web development</w:t>
+      </w:r>
+      <w:r>
+        <w:rPr>
+          <w:rFonts w:asciiTheme="majorHAnsi" w:hAnsiTheme="majorHAnsi" w:cs="Futura Medium"/>
+          <w:color w:val="595959" w:themeColor="text1" w:themeTint="A6"/>
+          <w:sz w:val="20"/>
+          <w:szCs w:val="20"/>
+        </w:rPr>
+        <w:t>,</w:t>
+      </w:r>
+      <w:r>
+        <w:rPr>
+          <w:rFonts w:asciiTheme="majorHAnsi" w:hAnsiTheme="majorHAnsi" w:cs="Futura Medium"/>
+          <w:color w:val="595959" w:themeColor="text1" w:themeTint="A6"/>
+          <w:sz w:val="20"/>
+          <w:szCs w:val="20"/>
+        </w:rPr>
+        <w:t xml:space="preserve"> </w:t>
+      </w:r>
+      <w:r>
+        <w:rPr>
+          <w:rFonts w:asciiTheme="majorHAnsi" w:hAnsiTheme="majorHAnsi" w:cs="Futura Medium"/>
+          <w:color w:val="595959" w:themeColor="text1" w:themeTint="A6"/>
+          <w:sz w:val="20"/>
+          <w:szCs w:val="20"/>
+        </w:rPr>
+        <w:t>and Algorithms.</w:t>
       </w:r>
     </w:p>
     <w:p>
@@ -583,7 +628,7 @@
           <w:sz w:val="20"/>
           <w:szCs w:val="20"/>
         </w:rPr>
-        <w:t xml:space="preserve">Skilled programmer with 3 years of professional experience in back-end </w:t>
+        <w:t>Skilled programmer with 3 yea</w:t>
       </w:r>
       <w:r>
         <w:rPr>
@@ -592,7 +637,18 @@
           <w:sz w:val="20"/>
           <w:szCs w:val="20"/>
         </w:rPr>
-        <w:t>and full-stack web development.</w:t>
+        <w:t>rs of professional experience as a Software Engineer</w:t>
+      </w:r>
+      <w:bookmarkStart w:id="0" w:name="_GoBack"/>
+      <w:bookmarkEnd w:id="0"/>
+      <w:r>
+        <w:rPr>
+          <w:rFonts w:asciiTheme="majorHAnsi" w:hAnsiTheme="majorHAnsi" w:cs="Futura Medium"/>
+          <w:color w:val="595959" w:themeColor="text1" w:themeTint="A6"/>
+          <w:sz w:val="20"/>
+          <w:szCs w:val="20"/>
+        </w:rPr>
+        <w:t>.</w:t>
       </w:r>
     </w:p>
     <w:p>
@@ -2030,8 +2086,6 @@
               </w:rPr>
               <w:t xml:space="preserve">Graphics </w:t>
             </w:r>
-            <w:bookmarkStart w:id="0" w:name="_GoBack"/>
-            <w:bookmarkEnd w:id="0"/>
             <w:r>
               <w:rPr>
                 <w:rFonts w:asciiTheme="majorHAnsi" w:hAnsiTheme="majorHAnsi" w:cs="Futura Medium"/>
@@ -4000,7 +4054,7 @@
     </w:p>
     <w:sectPr>
       <w:pgSz w:w="12240" w:h="15840" w:code="1"/>
-      <w:pgMar w:top="720" w:right="720" w:bottom="720" w:left="720" w:header="720" w:footer="720" w:gutter="0"/>
+      <w:pgMar w:top="720" w:right="720" w:bottom="432" w:left="720" w:header="720" w:footer="720" w:gutter="0"/>
       <w:cols w:space="720"/>
       <w:docGrid w:linePitch="326"/>
     </w:sectPr>
@@ -7127,7 +7181,7 @@
 </file>
 
 <file path=customXml/itemProps1.xml><?xml version="1.0" encoding="utf-8"?>
-<ds:datastoreItem xmlns:ds="http://schemas.openxmlformats.org/officeDocument/2006/customXml" ds:itemID="{1C5EE4D3-E524-0D42-9FD1-7DF9F2B0EB30}">
+<ds:datastoreItem xmlns:ds="http://schemas.openxmlformats.org/officeDocument/2006/customXml" ds:itemID="{E48F8879-F395-1344-9E17-65263A382266}">
   <ds:schemaRefs>
     <ds:schemaRef ds:uri="http://schemas.openxmlformats.org/officeDocument/2006/bibliography"/>
   </ds:schemaRefs>

</xml_diff>